<commit_message>
Fix formatting in article introduction and remove temporary file
</commit_message>
<xml_diff>
--- a/Articles/2025/2_The_Artist_Toolkit/2 Dropdowns as Drawers of Discovery/Write Up.docx
+++ b/Articles/2025/2_The_Artist_Toolkit/2 Dropdowns as Drawers of Discovery/Write Up.docx
@@ -17,7 +17,10 @@
     </w:p>
     <w:p>
       <w:r>
-        <w:t xml:space="preserve">So, if this is the sort of thing that would be at all interesting to you then please join us for our brand-new article entitled” </w:t>
+        <w:t>So, if this is the sort of thing that would be at all interesting to you then please join us for our brand-new article entitled</w:t>
+      </w:r>
+      <w:r>
+        <w:t>:</w:t>
       </w:r>
     </w:p>
     <w:p>

</xml_diff>